<commit_message>
Update für Theorie, Clipping implementiert
</commit_message>
<xml_diff>
--- a/cg1-ha2-theorie.docx
+++ b/cg1-ha2-theorie.docx
@@ -15,10 +15,22 @@
         <w:jc w:val="both"/>
       </w:pPr>
       <w:r>
-        <w:t xml:space="preserve">Das Clipping wird am kanonischen Sichtvolumen vorgenommen, weil das kanonische Sichtvolumen </w:t>
-      </w:r>
-      <w:r>
-        <w:t>alle darzustellenden Elemente enthält und dieser aufgrund seiner Form (Würfel) sehr gut zu handhaben ist.</w:t>
+        <w:t xml:space="preserve">Das Clipping wird am kanonischen Sichtvolumen vorgenommen, </w:t>
+      </w:r>
+      <w:r>
+        <w:t xml:space="preserve">weil </w:t>
+      </w:r>
+      <w:r>
+        <w:t>diese</w:t>
+      </w:r>
+      <w:r>
+        <w:t>s</w:t>
+      </w:r>
+      <w:r>
+        <w:t xml:space="preserve"> aufgrund seiner Form (Wü</w:t>
+      </w:r>
+      <w:r>
+        <w:t xml:space="preserve">rfel) sehr gut zu handhaben ist und Algorithmen darauf effizienter arbeiten können. </w:t>
       </w:r>
     </w:p>
     <w:p>
@@ -27,14 +39,6 @@
       </w:pPr>
       <w:r>
         <w:t>Aufgabe 2</w:t>
-      </w:r>
-    </w:p>
-    <w:p>
-      <w:pPr>
-        <w:jc w:val="both"/>
-      </w:pPr>
-      <w:r>
-        <w:t xml:space="preserve">Betrachten wir einen Würfel, welche ein 3x3, also 27 Teilwürfel eingeteilt wird. Der innere Würfel sei das kanonische Sichtvolumen. Jedem der Würfel lässt sich eine eindeutige sechsstellige Binärzahl zuordnen. </w:t>
       </w:r>
     </w:p>
     <w:tbl>
@@ -700,41 +704,349 @@
         <w:jc w:val="both"/>
       </w:pPr>
     </w:p>
+    <w:tbl>
+      <w:tblPr>
+        <w:tblStyle w:val="Tabellenraster"/>
+        <w:tblW w:w="0" w:type="auto"/>
+        <w:tblLook w:val="04A0" w:firstRow="1" w:lastRow="0" w:firstColumn="1" w:lastColumn="0" w:noHBand="0" w:noVBand="1"/>
+      </w:tblPr>
+      <w:tblGrid>
+        <w:gridCol w:w="690"/>
+        <w:gridCol w:w="875"/>
+        <w:gridCol w:w="1427"/>
+      </w:tblGrid>
+      <w:tr>
+        <w:tc>
+          <w:tcPr>
+            <w:tcW w:w="0" w:type="auto"/>
+          </w:tcPr>
+          <w:p>
+            <w:pPr>
+              <w:jc w:val="both"/>
+            </w:pPr>
+            <w:r>
+              <w:t>Ziffer</w:t>
+            </w:r>
+          </w:p>
+        </w:tc>
+        <w:tc>
+          <w:tcPr>
+            <w:tcW w:w="0" w:type="auto"/>
+          </w:tcPr>
+          <w:p>
+            <w:pPr>
+              <w:jc w:val="both"/>
+            </w:pPr>
+            <w:r>
+              <w:t>Symbol</w:t>
+            </w:r>
+          </w:p>
+        </w:tc>
+        <w:tc>
+          <w:tcPr>
+            <w:tcW w:w="0" w:type="auto"/>
+          </w:tcPr>
+          <w:p>
+            <w:pPr>
+              <w:jc w:val="both"/>
+            </w:pPr>
+            <w:r>
+              <w:t>Beschreibung</w:t>
+            </w:r>
+          </w:p>
+        </w:tc>
+      </w:tr>
+      <w:tr>
+        <w:tc>
+          <w:tcPr>
+            <w:tcW w:w="0" w:type="auto"/>
+          </w:tcPr>
+          <w:p>
+            <w:pPr>
+              <w:jc w:val="both"/>
+            </w:pPr>
+            <w:r>
+              <w:t>1</w:t>
+            </w:r>
+          </w:p>
+        </w:tc>
+        <w:tc>
+          <w:tcPr>
+            <w:tcW w:w="0" w:type="auto"/>
+          </w:tcPr>
+          <w:p>
+            <w:pPr>
+              <w:jc w:val="both"/>
+            </w:pPr>
+            <w:r>
+              <w:t>V</w:t>
+            </w:r>
+          </w:p>
+        </w:tc>
+        <w:tc>
+          <w:tcPr>
+            <w:tcW w:w="0" w:type="auto"/>
+          </w:tcPr>
+          <w:p>
+            <w:pPr>
+              <w:jc w:val="both"/>
+            </w:pPr>
+            <w:r>
+              <w:t>Vorne</w:t>
+            </w:r>
+          </w:p>
+        </w:tc>
+      </w:tr>
+      <w:tr>
+        <w:tc>
+          <w:tcPr>
+            <w:tcW w:w="0" w:type="auto"/>
+          </w:tcPr>
+          <w:p>
+            <w:pPr>
+              <w:jc w:val="both"/>
+            </w:pPr>
+            <w:r>
+              <w:t>2</w:t>
+            </w:r>
+          </w:p>
+        </w:tc>
+        <w:tc>
+          <w:tcPr>
+            <w:tcW w:w="0" w:type="auto"/>
+          </w:tcPr>
+          <w:p>
+            <w:pPr>
+              <w:jc w:val="both"/>
+            </w:pPr>
+            <w:r>
+              <w:t>H</w:t>
+            </w:r>
+          </w:p>
+        </w:tc>
+        <w:tc>
+          <w:tcPr>
+            <w:tcW w:w="0" w:type="auto"/>
+          </w:tcPr>
+          <w:p>
+            <w:pPr>
+              <w:jc w:val="both"/>
+            </w:pPr>
+            <w:r>
+              <w:t>Hinten</w:t>
+            </w:r>
+          </w:p>
+        </w:tc>
+      </w:tr>
+      <w:tr>
+        <w:tc>
+          <w:tcPr>
+            <w:tcW w:w="0" w:type="auto"/>
+          </w:tcPr>
+          <w:p>
+            <w:pPr>
+              <w:jc w:val="both"/>
+            </w:pPr>
+            <w:r>
+              <w:t>3</w:t>
+            </w:r>
+          </w:p>
+        </w:tc>
+        <w:tc>
+          <w:tcPr>
+            <w:tcW w:w="0" w:type="auto"/>
+          </w:tcPr>
+          <w:p>
+            <w:pPr>
+              <w:jc w:val="both"/>
+            </w:pPr>
+            <w:r>
+              <w:t>L</w:t>
+            </w:r>
+          </w:p>
+        </w:tc>
+        <w:tc>
+          <w:tcPr>
+            <w:tcW w:w="0" w:type="auto"/>
+          </w:tcPr>
+          <w:p>
+            <w:pPr>
+              <w:jc w:val="both"/>
+            </w:pPr>
+            <w:r>
+              <w:t>Links</w:t>
+            </w:r>
+          </w:p>
+        </w:tc>
+      </w:tr>
+      <w:tr>
+        <w:tc>
+          <w:tcPr>
+            <w:tcW w:w="0" w:type="auto"/>
+          </w:tcPr>
+          <w:p>
+            <w:pPr>
+              <w:jc w:val="both"/>
+            </w:pPr>
+            <w:r>
+              <w:t>4</w:t>
+            </w:r>
+          </w:p>
+        </w:tc>
+        <w:tc>
+          <w:tcPr>
+            <w:tcW w:w="0" w:type="auto"/>
+          </w:tcPr>
+          <w:p>
+            <w:pPr>
+              <w:jc w:val="both"/>
+            </w:pPr>
+            <w:r>
+              <w:t>R</w:t>
+            </w:r>
+          </w:p>
+        </w:tc>
+        <w:tc>
+          <w:tcPr>
+            <w:tcW w:w="0" w:type="auto"/>
+          </w:tcPr>
+          <w:p>
+            <w:pPr>
+              <w:jc w:val="both"/>
+            </w:pPr>
+            <w:r>
+              <w:t>Rechts</w:t>
+            </w:r>
+          </w:p>
+        </w:tc>
+      </w:tr>
+      <w:tr>
+        <w:tc>
+          <w:tcPr>
+            <w:tcW w:w="0" w:type="auto"/>
+          </w:tcPr>
+          <w:p>
+            <w:pPr>
+              <w:jc w:val="both"/>
+            </w:pPr>
+            <w:r>
+              <w:t>5</w:t>
+            </w:r>
+          </w:p>
+        </w:tc>
+        <w:tc>
+          <w:tcPr>
+            <w:tcW w:w="0" w:type="auto"/>
+          </w:tcPr>
+          <w:p>
+            <w:pPr>
+              <w:jc w:val="both"/>
+            </w:pPr>
+            <w:r>
+              <w:t>U</w:t>
+            </w:r>
+          </w:p>
+        </w:tc>
+        <w:tc>
+          <w:tcPr>
+            <w:tcW w:w="0" w:type="auto"/>
+          </w:tcPr>
+          <w:p>
+            <w:pPr>
+              <w:jc w:val="both"/>
+            </w:pPr>
+            <w:r>
+              <w:t>Unten</w:t>
+            </w:r>
+          </w:p>
+        </w:tc>
+      </w:tr>
+      <w:tr>
+        <w:tc>
+          <w:tcPr>
+            <w:tcW w:w="0" w:type="auto"/>
+          </w:tcPr>
+          <w:p>
+            <w:pPr>
+              <w:jc w:val="both"/>
+            </w:pPr>
+            <w:r>
+              <w:t>6</w:t>
+            </w:r>
+          </w:p>
+        </w:tc>
+        <w:tc>
+          <w:tcPr>
+            <w:tcW w:w="0" w:type="auto"/>
+          </w:tcPr>
+          <w:p>
+            <w:pPr>
+              <w:jc w:val="both"/>
+            </w:pPr>
+            <w:r>
+              <w:t>O</w:t>
+            </w:r>
+          </w:p>
+        </w:tc>
+        <w:tc>
+          <w:tcPr>
+            <w:tcW w:w="0" w:type="auto"/>
+          </w:tcPr>
+          <w:p>
+            <w:pPr>
+              <w:jc w:val="both"/>
+            </w:pPr>
+            <w:r>
+              <w:t>Oben</w:t>
+            </w:r>
+          </w:p>
+        </w:tc>
+      </w:tr>
+    </w:tbl>
     <w:p>
       <w:pPr>
         <w:jc w:val="both"/>
       </w:pPr>
-      <w:r>
-        <w:t xml:space="preserve">Jede der sechs Binärziffern beschreibt, ob der zugehörige Würfel, vor oder hinter, links oder rechts, oben oder unten vom kanonischen Sichtvolumen liegt. </w:t>
-      </w:r>
-      <w:r>
-        <w:t xml:space="preserve">Das kanonische Sichtvolumen selbst weist keine dieser Richtungseigenschaften auf. </w:t>
-      </w:r>
-      <w:r>
-        <w:t xml:space="preserve">Mit diesem Modell </w:t>
-      </w:r>
-      <w:r>
-        <w:t xml:space="preserve">für den 3D-Fall kann sehr leicht die (partielle) Zugehörigkeit von Punkten, Linien und Dreiecken zum kanonischen Sichtvolumen entschieden werden, wir betrachten das Dreieck: Für alle drei Punkte des Dreiecks wird der Outcode bestimmt. Ergibt eine Veroderung aller drei Outcodes 000000, dann liegen alle drei Punkte im kanonischen Sichtvolumen, damit auch das Dreieck. Ergibt eine Verundung aller drei Outcodes nicht 000000, dann liegen keiner der Punkte und kein Teilpolygon des Dreiecks im kanonischen Sichtvolumen. Sonst liegt </w:t>
-      </w:r>
-      <w:r>
-        <w:t xml:space="preserve">möglicherweise </w:t>
-      </w:r>
-      <w:r>
-        <w:t xml:space="preserve">ein Teil des Dreiecks im kanonischen Sichtvolumen und Clipping ist </w:t>
-      </w:r>
-      <w:r>
-        <w:t xml:space="preserve">gegebenenfalls </w:t>
-      </w:r>
-      <w:r>
-        <w:t>erforderlich.</w:t>
-      </w:r>
     </w:p>
     <w:p>
       <w:pPr>
         <w:jc w:val="both"/>
       </w:pPr>
       <w:r>
-        <w:t>Aufgabe 3</w:t>
+        <w:t xml:space="preserve">Jede der sechs Binärziffern beschreibt, ob </w:t>
+      </w:r>
+      <w:r>
+        <w:t>die Lage</w:t>
+      </w:r>
+      <w:r>
+        <w:t xml:space="preserve"> vor oder hinter, links oder rechts, oben oder unten vom kanonischen Sichtvolumen </w:t>
+      </w:r>
+      <w:r>
+        <w:t>ist</w:t>
+      </w:r>
+      <w:r>
+        <w:t xml:space="preserve">. </w:t>
+      </w:r>
+      <w:r>
+        <w:t xml:space="preserve">Das kanonische Sichtvolumen selbst weist keine dieser Richtungseigenschaften auf. </w:t>
+      </w:r>
+      <w:r>
+        <w:t xml:space="preserve">Mit diesem Modell </w:t>
+      </w:r>
+      <w:r>
+        <w:t xml:space="preserve">für den 3D-Fall kann sehr leicht die (partielle) Zugehörigkeit von Punkten, Linien und Dreiecken zum kanonischen Sichtvolumen entschieden werden, wir betrachten das Dreieck: Für alle drei Punkte des Dreiecks wird der Outcode bestimmt. Ergibt eine Veroderung aller drei Outcodes 000000, dann liegen alle drei Punkte im kanonischen Sichtvolumen, damit auch das Dreieck. Ergibt eine Verundung aller drei Outcodes nicht 000000, dann liegen keiner der Punkte und kein Teilpolygon des Dreiecks im kanonischen Sichtvolumen. Sonst liegt </w:t>
+      </w:r>
+      <w:r>
+        <w:t xml:space="preserve">möglicherweise </w:t>
+      </w:r>
+      <w:r>
+        <w:t xml:space="preserve">ein Teil des Dreiecks im kanonischen Sichtvolumen und Clipping ist </w:t>
+      </w:r>
+      <w:r>
+        <w:t xml:space="preserve">gegebenenfalls </w:t>
+      </w:r>
+      <w:r>
+        <w:t>erforderlich.</w:t>
       </w:r>
     </w:p>
     <w:p>
@@ -742,7 +1054,7 @@
         <w:jc w:val="both"/>
       </w:pPr>
       <w:r>
-        <w:t xml:space="preserve">Das Prinzip der Dualität von Ebenen und Punkten im projektiven 3-Raum besagt, dass im projektiven 3-Raum jede korrekte Aussage über einen Punkt auch für eine Ebene gilt, und umgekehrt. Man muss in der Aussage nur den Begriff „Punkt“ durch den Begriff „Ebene“ ersetzen. Außerdem entspricht die Gerade, welche zwei Punkte verbindet, der Schnittgerade von zwei Ebenen, auch hier sind bei Aussagen die Begriffe substituierbar. </w:t>
+        <w:t>Aufgabe 3</w:t>
       </w:r>
     </w:p>
     <w:p>
@@ -751,6 +1063,14 @@
       </w:pPr>
       <w:r>
         <w:lastRenderedPageBreak/>
+        <w:t xml:space="preserve">Das Prinzip der Dualität von Ebenen und Punkten im projektiven 3-Raum besagt, dass im projektiven 3-Raum jede korrekte Aussage über einen Punkt auch für eine Ebene gilt, und umgekehrt. Man muss in der Aussage nur den Begriff „Punkt“ durch den Begriff „Ebene“ ersetzen. Außerdem entspricht die Gerade, welche zwei Punkte verbindet, der Schnittgerade von zwei Ebenen, auch hier sind bei Aussagen die Begriffe substituierbar. </w:t>
+      </w:r>
+    </w:p>
+    <w:p>
+      <w:pPr>
+        <w:jc w:val="both"/>
+      </w:pPr>
+      <w:r>
         <w:t>Aufgabe 4</w:t>
       </w:r>
     </w:p>
@@ -863,13 +1183,19 @@
         <w:rPr>
           <w:rFonts w:eastAsiaTheme="minorEastAsia"/>
         </w:rPr>
-        <w:t xml:space="preserve"> konstant, </w:t>
+        <w:t xml:space="preserve"> konstant</w:t>
       </w:r>
       <w:r>
         <w:rPr>
           <w:rFonts w:eastAsiaTheme="minorEastAsia"/>
         </w:rPr>
-        <w:t xml:space="preserve"> dann </w:t>
+        <w:t>, weil das einfache Polygon sich über die Laufzeit nicht ändert. Dadurch können dessen Kanten hartcodiert werden. D</w:t>
+      </w:r>
+      <w:r>
+        <w:rPr>
+          <w:rFonts w:eastAsiaTheme="minorEastAsia"/>
+        </w:rPr>
+        <w:t xml:space="preserve">ann </w:t>
       </w:r>
       <w:r>
         <w:rPr>
@@ -958,19 +1284,31 @@
         <w:t xml:space="preserve">gibt. Man muss nur das Skalarprodukt der Normalen der „sehenden“ Seite des Würfels und der Normalen des Polygons betrachten. Ist </w:t>
       </w:r>
       <w:r>
-        <w:t>das Skalarprodukt größer als 0</w:t>
+        <w:t xml:space="preserve">das Skalarprodukt größer </w:t>
+      </w:r>
+      <w:r>
+        <w:t>oder gleich</w:t>
+      </w:r>
+      <w:r>
+        <w:t xml:space="preserve"> 0</w:t>
       </w:r>
       <w:r>
         <w:t xml:space="preserve">, </w:t>
       </w:r>
       <w:r>
-        <w:t>so ist das Polygon sichtbar, ist es kleiner als 0</w:t>
+        <w:t xml:space="preserve">so ist das Polygon </w:t>
+      </w:r>
+      <w:r>
+        <w:t xml:space="preserve">nicht </w:t>
+      </w:r>
+      <w:r>
+        <w:t>sichtbar, ist es kleiner als 0</w:t>
       </w:r>
       <w:r>
         <w:rPr>
           <w:rFonts w:eastAsiaTheme="minorEastAsia"/>
         </w:rPr>
-        <w:t xml:space="preserve">, so ist das Polygon nicht sichtbar. </w:t>
+        <w:t xml:space="preserve">, so ist das Polygon sichtbar. </w:t>
       </w:r>
       <w:r>
         <w:rPr>
@@ -984,8 +1322,6 @@
         </w:rPr>
         <w:t xml:space="preserve"> der Vektor</w:t>
       </w:r>
-      <w:bookmarkStart w:id="0" w:name="_GoBack"/>
-      <w:bookmarkEnd w:id="0"/>
       <w:r>
         <w:rPr>
           <w:rFonts w:eastAsiaTheme="minorEastAsia"/>
@@ -1078,6 +1414,8 @@
       <w:r>
         <w:t>TODO</w:t>
       </w:r>
+      <w:bookmarkStart w:id="0" w:name="_GoBack"/>
+      <w:bookmarkEnd w:id="0"/>
     </w:p>
     <w:p>
       <w:pPr>

</xml_diff>